<commit_message>
Included probability laws and alternative probability distributions which rejected the null hypthesis but explored greater insights
</commit_message>
<xml_diff>
--- a/Project1_Probability_Distributions/Probability_Distributions.docx
+++ b/Project1_Probability_Distributions/Probability_Distributions.docx
@@ -63,6 +63,7 @@
       </w:pPr>
       <w:r>
         <w:rPr>
+          <w:noProof/>
           <w:sz w:val="28"/>
           <w:szCs w:val="28"/>
         </w:rPr>
@@ -115,71 +116,7 @@
           <w:sz w:val="28"/>
           <w:szCs w:val="28"/>
         </w:rPr>
-        <w:t xml:space="preserve">The </w:t>
-      </w:r>
-      <w:proofErr w:type="spellStart"/>
-      <w:r>
-        <w:rPr>
-          <w:sz w:val="28"/>
-          <w:szCs w:val="28"/>
-        </w:rPr>
-        <w:t>yfinance</w:t>
-      </w:r>
-      <w:proofErr w:type="spellEnd"/>
-      <w:r>
-        <w:rPr>
-          <w:sz w:val="28"/>
-          <w:szCs w:val="28"/>
-        </w:rPr>
-        <w:t xml:space="preserve"> library is used to directly fetch financial data. The ‘ticker’ is the identification for the </w:t>
-      </w:r>
-      <w:proofErr w:type="gramStart"/>
-      <w:r>
-        <w:rPr>
-          <w:sz w:val="28"/>
-          <w:szCs w:val="28"/>
-        </w:rPr>
-        <w:t>particular stock</w:t>
-      </w:r>
-      <w:proofErr w:type="gramEnd"/>
-      <w:r>
-        <w:rPr>
-          <w:sz w:val="28"/>
-          <w:szCs w:val="28"/>
-        </w:rPr>
-        <w:t xml:space="preserve">. The ticker is used to search through </w:t>
-      </w:r>
-      <w:proofErr w:type="spellStart"/>
-      <w:r>
-        <w:rPr>
-          <w:sz w:val="28"/>
-          <w:szCs w:val="28"/>
-        </w:rPr>
-        <w:t>yfinance</w:t>
-      </w:r>
-      <w:proofErr w:type="spellEnd"/>
-      <w:r>
-        <w:rPr>
-          <w:sz w:val="28"/>
-          <w:szCs w:val="28"/>
-        </w:rPr>
-        <w:t xml:space="preserve"> for the market data. The </w:t>
-      </w:r>
-      <w:proofErr w:type="gramStart"/>
-      <w:r>
-        <w:rPr>
-          <w:sz w:val="28"/>
-          <w:szCs w:val="28"/>
-        </w:rPr>
-        <w:t>history(</w:t>
-      </w:r>
-      <w:proofErr w:type="gramEnd"/>
-      <w:r>
-        <w:rPr>
-          <w:sz w:val="28"/>
-          <w:szCs w:val="28"/>
-        </w:rPr>
-        <w:t xml:space="preserve">) method is used to fetch the historical data for a given period, here the start and end dates are specified and I </w:t>
+        <w:t xml:space="preserve">The yfinance library is used to directly fetch financial data. The ‘ticker’ is the identification for the particular stock. The ticker is used to search through yfinance for the market data. The history() method is used to fetch the historical data for a given period, here the start and end dates are specified and I </w:t>
       </w:r>
       <w:r>
         <w:rPr>
@@ -193,50 +130,19 @@
           <w:sz w:val="28"/>
           <w:szCs w:val="28"/>
         </w:rPr>
-        <w:t>a weekly data interval. Using .</w:t>
-      </w:r>
-      <w:proofErr w:type="spellStart"/>
-      <w:r>
-        <w:rPr>
-          <w:sz w:val="28"/>
-          <w:szCs w:val="28"/>
-        </w:rPr>
-        <w:t>to_</w:t>
-      </w:r>
-      <w:proofErr w:type="gramStart"/>
-      <w:r>
-        <w:rPr>
-          <w:sz w:val="28"/>
-          <w:szCs w:val="28"/>
-        </w:rPr>
-        <w:t>csv</w:t>
-      </w:r>
-      <w:proofErr w:type="spellEnd"/>
-      <w:r>
-        <w:rPr>
-          <w:sz w:val="28"/>
-          <w:szCs w:val="28"/>
-        </w:rPr>
-        <w:t>(</w:t>
-      </w:r>
-      <w:proofErr w:type="gramEnd"/>
-      <w:r>
-        <w:rPr>
-          <w:sz w:val="28"/>
-          <w:szCs w:val="28"/>
-        </w:rPr>
-        <w:t>) saves the historical data to a csv file on your local machine.</w:t>
-      </w:r>
-    </w:p>
-    <w:p>
-      <w:pPr>
-        <w:rPr>
-          <w:sz w:val="28"/>
-          <w:szCs w:val="28"/>
-        </w:rPr>
-      </w:pPr>
-      <w:r>
-        <w:rPr>
+        <w:t>a weekly data interval. Using .to_csv() saves the historical data to a csv file on your local machine.</w:t>
+      </w:r>
+    </w:p>
+    <w:p>
+      <w:pPr>
+        <w:rPr>
+          <w:sz w:val="28"/>
+          <w:szCs w:val="28"/>
+        </w:rPr>
+      </w:pPr>
+      <w:r>
+        <w:rPr>
+          <w:noProof/>
           <w:sz w:val="28"/>
           <w:szCs w:val="28"/>
         </w:rPr>
@@ -296,64 +202,7 @@
           <w:sz w:val="28"/>
           <w:szCs w:val="28"/>
         </w:rPr>
-        <w:t xml:space="preserve">. The </w:t>
-      </w:r>
-      <w:proofErr w:type="spellStart"/>
-      <w:proofErr w:type="gramStart"/>
-      <w:r>
-        <w:rPr>
-          <w:sz w:val="28"/>
-          <w:szCs w:val="28"/>
-        </w:rPr>
-        <w:t>pd.read</w:t>
-      </w:r>
-      <w:proofErr w:type="gramEnd"/>
-      <w:r>
-        <w:rPr>
-          <w:sz w:val="28"/>
-          <w:szCs w:val="28"/>
-        </w:rPr>
-        <w:t>_csv</w:t>
-      </w:r>
-      <w:proofErr w:type="spellEnd"/>
-      <w:r>
-        <w:rPr>
-          <w:sz w:val="28"/>
-          <w:szCs w:val="28"/>
-        </w:rPr>
-        <w:t xml:space="preserve">() function loads the CSV file into a pandas </w:t>
-      </w:r>
-      <w:proofErr w:type="spellStart"/>
-      <w:r>
-        <w:rPr>
-          <w:sz w:val="28"/>
-          <w:szCs w:val="28"/>
-        </w:rPr>
-        <w:t>DataFrame</w:t>
-      </w:r>
-      <w:proofErr w:type="spellEnd"/>
-      <w:r>
-        <w:rPr>
-          <w:sz w:val="28"/>
-          <w:szCs w:val="28"/>
-        </w:rPr>
-        <w:t xml:space="preserve"> and </w:t>
-      </w:r>
-      <w:proofErr w:type="spellStart"/>
-      <w:r>
-        <w:rPr>
-          <w:sz w:val="28"/>
-          <w:szCs w:val="28"/>
-        </w:rPr>
-        <w:t>parse_dates</w:t>
-      </w:r>
-      <w:proofErr w:type="spellEnd"/>
-      <w:r>
-        <w:rPr>
-          <w:sz w:val="28"/>
-          <w:szCs w:val="28"/>
-        </w:rPr>
-        <w:t xml:space="preserve"> = True converts the date strings into proper datetime objects.</w:t>
+        <w:t>. The pd.read_csv() function loads the CSV file into a pandas DataFrame and parse_dates = True converts the date strings into proper datetime objects.</w:t>
       </w:r>
     </w:p>
     <w:p>
@@ -551,6 +400,7 @@
       </w:pPr>
       <w:r>
         <w:rPr>
+          <w:noProof/>
           <w:sz w:val="28"/>
           <w:szCs w:val="28"/>
         </w:rPr>
@@ -615,6 +465,7 @@
       </w:pPr>
       <w:r>
         <w:rPr>
+          <w:noProof/>
           <w:sz w:val="28"/>
           <w:szCs w:val="28"/>
         </w:rPr>
@@ -665,6 +516,7 @@
       </w:pPr>
       <w:r>
         <w:rPr>
+          <w:noProof/>
           <w:sz w:val="28"/>
           <w:szCs w:val="28"/>
         </w:rPr>
@@ -744,6 +596,7 @@
       </w:pPr>
       <w:r>
         <w:rPr>
+          <w:noProof/>
           <w:sz w:val="28"/>
           <w:szCs w:val="28"/>
         </w:rPr>
@@ -797,34 +650,19 @@
           <w:szCs w:val="28"/>
         </w:rPr>
         <w:lastRenderedPageBreak/>
-        <w:t xml:space="preserve">Now, we calculate the log returns, using the </w:t>
-      </w:r>
-      <w:proofErr w:type="spellStart"/>
-      <w:r>
-        <w:rPr>
-          <w:sz w:val="28"/>
-          <w:szCs w:val="28"/>
-        </w:rPr>
-        <w:t>numpy</w:t>
-      </w:r>
-      <w:proofErr w:type="spellEnd"/>
-      <w:r>
-        <w:rPr>
-          <w:sz w:val="28"/>
-          <w:szCs w:val="28"/>
-        </w:rPr>
-        <w:t xml:space="preserve"> library.</w:t>
-      </w:r>
-    </w:p>
-    <w:p>
-      <w:pPr>
-        <w:rPr>
-          <w:sz w:val="28"/>
-          <w:szCs w:val="28"/>
-        </w:rPr>
-      </w:pPr>
-      <w:r>
-        <w:rPr>
+        <w:t>Now, we calculate the log returns, using the numpy library.</w:t>
+      </w:r>
+    </w:p>
+    <w:p>
+      <w:pPr>
+        <w:rPr>
+          <w:sz w:val="28"/>
+          <w:szCs w:val="28"/>
+        </w:rPr>
+      </w:pPr>
+      <w:r>
+        <w:rPr>
+          <w:noProof/>
           <w:sz w:val="28"/>
           <w:szCs w:val="28"/>
         </w:rPr>
@@ -877,21 +715,12 @@
           <w:szCs w:val="28"/>
         </w:rPr>
       </w:pPr>
-      <w:proofErr w:type="gramStart"/>
-      <w:r>
-        <w:rPr>
-          <w:sz w:val="28"/>
-          <w:szCs w:val="28"/>
-        </w:rPr>
-        <w:t>Np.log(</w:t>
-      </w:r>
-      <w:proofErr w:type="gramEnd"/>
-      <w:r>
-        <w:rPr>
-          <w:sz w:val="28"/>
-          <w:szCs w:val="28"/>
-        </w:rPr>
-        <w:t>): Calculates the natural logarithm.</w:t>
+      <w:r>
+        <w:rPr>
+          <w:sz w:val="28"/>
+          <w:szCs w:val="28"/>
+        </w:rPr>
+        <w:t>Np.log(): Calculates the natural logarithm.</w:t>
       </w:r>
     </w:p>
     <w:p>
@@ -906,37 +735,12 @@
           <w:szCs w:val="28"/>
         </w:rPr>
       </w:pPr>
-      <w:proofErr w:type="spellStart"/>
-      <w:r>
-        <w:rPr>
-          <w:sz w:val="28"/>
-          <w:szCs w:val="28"/>
-        </w:rPr>
-        <w:t>Df</w:t>
-      </w:r>
-      <w:proofErr w:type="spellEnd"/>
-      <w:r>
-        <w:rPr>
-          <w:sz w:val="28"/>
-          <w:szCs w:val="28"/>
-        </w:rPr>
-        <w:t>[‘Close’</w:t>
-      </w:r>
-      <w:proofErr w:type="gramStart"/>
-      <w:r>
-        <w:rPr>
-          <w:sz w:val="28"/>
-          <w:szCs w:val="28"/>
-        </w:rPr>
-        <w:t>].shift</w:t>
-      </w:r>
-      <w:proofErr w:type="gramEnd"/>
-      <w:r>
-        <w:rPr>
-          <w:sz w:val="28"/>
-          <w:szCs w:val="28"/>
-        </w:rPr>
-        <w:t>(1): Shifts close prices by 1 row to get the previous day’s price.</w:t>
+      <w:r>
+        <w:rPr>
+          <w:sz w:val="28"/>
+          <w:szCs w:val="28"/>
+        </w:rPr>
+        <w:t>Df[‘Close’].shift(1): Shifts close prices by 1 row to get the previous day’s price.</w:t>
       </w:r>
     </w:p>
     <w:p>
@@ -956,55 +760,7 @@
           <w:sz w:val="28"/>
           <w:szCs w:val="28"/>
         </w:rPr>
-        <w:t>Np.log(</w:t>
-      </w:r>
-      <w:proofErr w:type="spellStart"/>
-      <w:r>
-        <w:rPr>
-          <w:sz w:val="28"/>
-          <w:szCs w:val="28"/>
-        </w:rPr>
-        <w:t>df</w:t>
-      </w:r>
-      <w:proofErr w:type="spellEnd"/>
-      <w:r>
-        <w:rPr>
-          <w:sz w:val="28"/>
-          <w:szCs w:val="28"/>
-        </w:rPr>
-        <w:t>[‘Close’]/</w:t>
-      </w:r>
-      <w:proofErr w:type="spellStart"/>
-      <w:r>
-        <w:rPr>
-          <w:sz w:val="28"/>
-          <w:szCs w:val="28"/>
-        </w:rPr>
-        <w:t>df</w:t>
-      </w:r>
-      <w:proofErr w:type="spellEnd"/>
-      <w:r>
-        <w:rPr>
-          <w:sz w:val="28"/>
-          <w:szCs w:val="28"/>
-        </w:rPr>
-        <w:t>[‘close’</w:t>
-      </w:r>
-      <w:proofErr w:type="gramStart"/>
-      <w:r>
-        <w:rPr>
-          <w:sz w:val="28"/>
-          <w:szCs w:val="28"/>
-        </w:rPr>
-        <w:t>].shift</w:t>
-      </w:r>
-      <w:proofErr w:type="gramEnd"/>
-      <w:r>
-        <w:rPr>
-          <w:sz w:val="28"/>
-          <w:szCs w:val="28"/>
-        </w:rPr>
-        <w:t>(1)): calculates the log return i.e. log of today’s price over the log of yesterday’s price.</w:t>
+        <w:t>Np.log(df[‘Close’]/df[‘close’].shift(1)): calculates the log return i.e. log of today’s price over the log of yesterday’s price.</w:t>
       </w:r>
     </w:p>
     <w:p>
@@ -1019,39 +775,12 @@
           <w:szCs w:val="28"/>
         </w:rPr>
       </w:pPr>
-      <w:proofErr w:type="spellStart"/>
-      <w:proofErr w:type="gramStart"/>
-      <w:r>
-        <w:rPr>
-          <w:sz w:val="28"/>
-          <w:szCs w:val="28"/>
-        </w:rPr>
-        <w:t>Df.dropna</w:t>
-      </w:r>
-      <w:proofErr w:type="spellEnd"/>
-      <w:proofErr w:type="gramEnd"/>
-      <w:r>
-        <w:rPr>
-          <w:sz w:val="28"/>
-          <w:szCs w:val="28"/>
-        </w:rPr>
-        <w:t xml:space="preserve">(): Drops the first row which will have  </w:t>
-      </w:r>
-      <w:proofErr w:type="spellStart"/>
-      <w:r>
-        <w:rPr>
-          <w:sz w:val="28"/>
-          <w:szCs w:val="28"/>
-        </w:rPr>
-        <w:t>NaN</w:t>
-      </w:r>
-      <w:proofErr w:type="spellEnd"/>
-      <w:r>
-        <w:rPr>
-          <w:sz w:val="28"/>
-          <w:szCs w:val="28"/>
-        </w:rPr>
-        <w:t xml:space="preserve"> value because there’s no previous price for the first day.</w:t>
+      <w:r>
+        <w:rPr>
+          <w:sz w:val="28"/>
+          <w:szCs w:val="28"/>
+        </w:rPr>
+        <w:t>Df.dropna(): Drops the first row which will have  NaN value because there’s no previous price for the first day.</w:t>
       </w:r>
     </w:p>
     <w:p>
@@ -1093,6 +822,7 @@
       </w:pPr>
       <w:r>
         <w:rPr>
+          <w:noProof/>
           <w:sz w:val="28"/>
           <w:szCs w:val="28"/>
         </w:rPr>
@@ -1146,23 +876,7 @@
           <w:sz w:val="28"/>
           <w:szCs w:val="28"/>
         </w:rPr>
-        <w:t xml:space="preserve">There is a lot of noise which is expected because weekly log returns generally exhibit a lot of </w:t>
-      </w:r>
-      <w:proofErr w:type="gramStart"/>
-      <w:r>
-        <w:rPr>
-          <w:sz w:val="28"/>
-          <w:szCs w:val="28"/>
-        </w:rPr>
-        <w:t>short term</w:t>
-      </w:r>
-      <w:proofErr w:type="gramEnd"/>
-      <w:r>
-        <w:rPr>
-          <w:sz w:val="28"/>
-          <w:szCs w:val="28"/>
-        </w:rPr>
-        <w:t xml:space="preserve"> fluctuations. This is because stock prices move continuously based on market conditions. Therefore, it’s common to see small-scale changes on a weekly basis. Around the start of 2020, there is a large amplitude of short-term fluctuations, this usually corresponds to market events that cause high volatility. In this case</w:t>
+        <w:t>There is a lot of noise which is expected because weekly log returns generally exhibit a lot of short term fluctuations. This is because stock prices move continuously based on market conditions. Therefore, it’s common to see small-scale changes on a weekly basis. Around the start of 2020, there is a large amplitude of short-term fluctuations, this usually corresponds to market events that cause high volatility. In this case</w:t>
       </w:r>
       <w:r>
         <w:rPr>
@@ -1196,6 +910,7 @@
       </w:pPr>
       <w:r>
         <w:rPr>
+          <w:noProof/>
           <w:sz w:val="28"/>
           <w:szCs w:val="28"/>
         </w:rPr>
@@ -1249,67 +964,34 @@
           <w:sz w:val="28"/>
           <w:szCs w:val="28"/>
         </w:rPr>
-        <w:t xml:space="preserve">As expected, the stock returns are log-normally distributed due to the </w:t>
-      </w:r>
-      <w:proofErr w:type="spellStart"/>
-      <w:proofErr w:type="gramStart"/>
-      <w:r>
-        <w:rPr>
-          <w:sz w:val="28"/>
-          <w:szCs w:val="28"/>
-        </w:rPr>
-        <w:t>non negative</w:t>
-      </w:r>
-      <w:proofErr w:type="spellEnd"/>
-      <w:proofErr w:type="gramEnd"/>
-      <w:r>
-        <w:rPr>
-          <w:sz w:val="28"/>
-          <w:szCs w:val="28"/>
-        </w:rPr>
-        <w:t xml:space="preserve"> nature of stock prices.</w:t>
-      </w:r>
-    </w:p>
-    <w:p>
-      <w:pPr>
-        <w:rPr>
-          <w:sz w:val="28"/>
-          <w:szCs w:val="28"/>
-        </w:rPr>
-      </w:pPr>
-      <w:r>
-        <w:rPr>
-          <w:sz w:val="28"/>
-          <w:szCs w:val="28"/>
-        </w:rPr>
-        <w:t xml:space="preserve">Now, we fit the log-returns to a normal distribution using </w:t>
-      </w:r>
-      <w:proofErr w:type="spellStart"/>
-      <w:r>
-        <w:rPr>
-          <w:sz w:val="28"/>
-          <w:szCs w:val="28"/>
-        </w:rPr>
-        <w:t>Scipy.stats</w:t>
-      </w:r>
-      <w:proofErr w:type="spellEnd"/>
-      <w:r>
-        <w:rPr>
-          <w:sz w:val="28"/>
-          <w:szCs w:val="28"/>
-        </w:rPr>
-        <w:t>. The log returns are in log form but we do not fit them to a log normal distribution as the inputs to some values are negative after being computed in log form so we fit to a normal distribution to neglect the errors as a result of this, the data being in log from and being fitted to a gaussian distribution is equivalent to the stock price data in its pre-log form being fitted on to a log normal distribution.</w:t>
-      </w:r>
-    </w:p>
-    <w:p>
-      <w:pPr>
-        <w:rPr>
-          <w:sz w:val="28"/>
-          <w:szCs w:val="28"/>
-        </w:rPr>
-      </w:pPr>
-      <w:r>
-        <w:rPr>
+        <w:t>As expected, the stock returns are log-normally distributed due to the non negative nature of stock prices.</w:t>
+      </w:r>
+    </w:p>
+    <w:p>
+      <w:pPr>
+        <w:rPr>
+          <w:sz w:val="28"/>
+          <w:szCs w:val="28"/>
+        </w:rPr>
+      </w:pPr>
+      <w:r>
+        <w:rPr>
+          <w:sz w:val="28"/>
+          <w:szCs w:val="28"/>
+        </w:rPr>
+        <w:t>Now, we fit the log-returns to a normal distribution using Scipy.stats. The log returns are in log form but we do not fit them to a log normal distribution as the inputs to some values are negative after being computed in log form so we fit to a normal distribution to neglect the errors as a result of this, the data being in log from and being fitted to a gaussian distribution is equivalent to the stock price data in its pre-log form being fitted on to a log normal distribution.</w:t>
+      </w:r>
+    </w:p>
+    <w:p>
+      <w:pPr>
+        <w:rPr>
+          <w:sz w:val="28"/>
+          <w:szCs w:val="28"/>
+        </w:rPr>
+      </w:pPr>
+      <w:r>
+        <w:rPr>
+          <w:noProof/>
           <w:sz w:val="28"/>
           <w:szCs w:val="28"/>
         </w:rPr>
@@ -1405,39 +1087,7 @@
           <w:sz w:val="28"/>
           <w:szCs w:val="28"/>
         </w:rPr>
-        <w:t xml:space="preserve">When performing </w:t>
-      </w:r>
-      <w:proofErr w:type="gramStart"/>
-      <w:r>
-        <w:rPr>
-          <w:sz w:val="28"/>
-          <w:szCs w:val="28"/>
-        </w:rPr>
-        <w:t>chi-squared</w:t>
-      </w:r>
-      <w:proofErr w:type="gramEnd"/>
-      <w:r>
-        <w:rPr>
-          <w:sz w:val="28"/>
-          <w:szCs w:val="28"/>
-        </w:rPr>
-        <w:t xml:space="preserve"> I initially used bin edges instead of bin centres to get the probability density from the normal distribution. The issue with this is that the bin edges represent the boundary of a bin, and they don’t necessarily represent the values within the bin. The </w:t>
-      </w:r>
-      <w:proofErr w:type="spellStart"/>
-      <w:r>
-        <w:rPr>
-          <w:sz w:val="28"/>
-          <w:szCs w:val="28"/>
-        </w:rPr>
-        <w:t>center</w:t>
-      </w:r>
-      <w:proofErr w:type="spellEnd"/>
-      <w:r>
-        <w:rPr>
-          <w:sz w:val="28"/>
-          <w:szCs w:val="28"/>
-        </w:rPr>
-        <w:t xml:space="preserve"> of a bin is a more accurate reflection of the average value of the data in that bin.</w:t>
+        <w:t>When performing chi-squared I initially used bin edges instead of bin centres to get the probability density from the normal distribution. The issue with this is that the bin edges represent the boundary of a bin, and they don’t necessarily represent the values within the bin. The center of a bin is a more accurate reflection of the average value of the data in that bin.</w:t>
       </w:r>
     </w:p>
     <w:p>
@@ -1457,23 +1107,7 @@
           <w:sz w:val="28"/>
           <w:szCs w:val="28"/>
         </w:rPr>
-        <w:t xml:space="preserve">After using bin </w:t>
-      </w:r>
-      <w:proofErr w:type="spellStart"/>
-      <w:r>
-        <w:rPr>
-          <w:sz w:val="28"/>
-          <w:szCs w:val="28"/>
-        </w:rPr>
-        <w:t>center’s</w:t>
-      </w:r>
-      <w:proofErr w:type="spellEnd"/>
-      <w:r>
-        <w:rPr>
-          <w:sz w:val="28"/>
-          <w:szCs w:val="28"/>
-        </w:rPr>
-        <w:t>, I had a shape mismatch with the observed frequency having 1 more bin than the expected frequency. To alleviate this issue, after calculating the expected frequency, I scaled it by multiplying with the ratio of the sums of the observed frequency and expected frequency.</w:t>
+        <w:t>After using bin center’s, I had a shape mismatch with the observed frequency having 1 more bin than the expected frequency. To alleviate this issue, after calculating the expected frequency, I scaled it by multiplying with the ratio of the sums of the observed frequency and expected frequency.</w:t>
       </w:r>
     </w:p>
     <w:p>
@@ -1583,22 +1217,889 @@
           <w:sz w:val="28"/>
           <w:szCs w:val="28"/>
         </w:rPr>
-        <w:t>To conclude, I had a KS statistic of 0.0582. This represents the maximum difference between the empirical cumulative distribution function (CDF) of the log returns data and the theoretical CDF (normal distribution). Since this value is relatively small, it indicates that the 2 distributions are quite similar. The p-value of 0.329 is quite large (above common significance levels like 0.05 or 0.01), meaning that the difference between this data and the normal distribution is not statistically significant i.e. it could easily occur by chance. Therefore, the data could plausibly follow a normal distribution.</w:t>
-      </w:r>
-    </w:p>
-    <w:p>
-      <w:pPr>
-        <w:rPr>
-          <w:sz w:val="28"/>
-          <w:szCs w:val="28"/>
-        </w:rPr>
-      </w:pPr>
-      <w:r>
-        <w:rPr>
-          <w:sz w:val="28"/>
-          <w:szCs w:val="28"/>
-        </w:rPr>
-        <w:t>Based on the statistical tests, we conclude that the log returns do not significantly deviate from a normal distribution, fully supporting the assumption that the data follows a normal distribution.</w:t>
+        <w:t xml:space="preserve">A general objective of this project is to review and apply probability laws and common distributions relevant </w:t>
+      </w:r>
+      <w:r>
+        <w:rPr>
+          <w:sz w:val="28"/>
+          <w:szCs w:val="28"/>
+        </w:rPr>
+        <w:t>to financial mathematics.</w:t>
+      </w:r>
+    </w:p>
+    <w:p>
+      <w:pPr>
+        <w:rPr>
+          <w:sz w:val="28"/>
+          <w:szCs w:val="28"/>
+        </w:rPr>
+      </w:pPr>
+      <w:r>
+        <w:rPr>
+          <w:sz w:val="28"/>
+          <w:szCs w:val="28"/>
+        </w:rPr>
+        <w:t xml:space="preserve">A probability law that supports the stock return analysis is the Law of Large Numbers (LLN). The LLN states that as the number of </w:t>
+      </w:r>
+      <w:r>
+        <w:rPr>
+          <w:sz w:val="28"/>
+          <w:szCs w:val="28"/>
+        </w:rPr>
+        <w:t>observations increase, the sample mean will converge to the expected value (mean of the distribution). As we already have a dataset spanning several years, we can demonstrate the LLN</w:t>
+      </w:r>
+      <w:r>
+        <w:rPr>
+          <w:sz w:val="28"/>
+          <w:szCs w:val="28"/>
+        </w:rPr>
+        <w:t xml:space="preserve"> by analysing how the mean of log returns converges as more data points are included. In financial terms, this helps us see how average returns stabilise over time.</w:t>
+      </w:r>
+    </w:p>
+    <w:p>
+      <w:pPr>
+        <w:rPr>
+          <w:sz w:val="28"/>
+          <w:szCs w:val="28"/>
+        </w:rPr>
+      </w:pPr>
+      <w:r>
+        <w:rPr>
+          <w:sz w:val="28"/>
+          <w:szCs w:val="28"/>
+        </w:rPr>
+        <w:lastRenderedPageBreak/>
+        <w:drawing>
+          <wp:inline distT="0" distB="0" distL="0" distR="0" wp14:anchorId="5FA22170" wp14:editId="37FA71B9">
+            <wp:extent cx="5731510" cy="3613150"/>
+            <wp:effectExtent l="0" t="0" r="2540" b="6350"/>
+            <wp:docPr id="425830157" name="Picture 1" descr="A graph of a number of numbers&#10;&#10;Description automatically generated"/>
+            <wp:cNvGraphicFramePr>
+              <a:graphicFrameLocks xmlns:a="http://schemas.openxmlformats.org/drawingml/2006/main" noChangeAspect="1"/>
+            </wp:cNvGraphicFramePr>
+            <a:graphic xmlns:a="http://schemas.openxmlformats.org/drawingml/2006/main">
+              <a:graphicData uri="http://schemas.openxmlformats.org/drawingml/2006/picture">
+                <pic:pic xmlns:pic="http://schemas.openxmlformats.org/drawingml/2006/picture">
+                  <pic:nvPicPr>
+                    <pic:cNvPr id="425830157" name="Picture 1" descr="A graph of a number of numbers&#10;&#10;Description automatically generated"/>
+                    <pic:cNvPicPr/>
+                  </pic:nvPicPr>
+                  <pic:blipFill>
+                    <a:blip r:embed="rId15"/>
+                    <a:stretch>
+                      <a:fillRect/>
+                    </a:stretch>
+                  </pic:blipFill>
+                  <pic:spPr>
+                    <a:xfrm>
+                      <a:off x="0" y="0"/>
+                      <a:ext cx="5731510" cy="3613150"/>
+                    </a:xfrm>
+                    <a:prstGeom prst="rect">
+                      <a:avLst/>
+                    </a:prstGeom>
+                  </pic:spPr>
+                </pic:pic>
+              </a:graphicData>
+            </a:graphic>
+          </wp:inline>
+        </w:drawing>
+      </w:r>
+    </w:p>
+    <w:p>
+      <w:pPr>
+        <w:rPr>
+          <w:sz w:val="28"/>
+          <w:szCs w:val="28"/>
+        </w:rPr>
+      </w:pPr>
+      <w:r>
+        <w:rPr>
+          <w:sz w:val="28"/>
+          <w:szCs w:val="28"/>
+        </w:rPr>
+        <w:t>In this plot, you’ll observe how the cumulative mean fluctuates at first but begins to converge towards the overall mean as more data points are considered</w:t>
+      </w:r>
+      <w:r>
+        <w:rPr>
+          <w:sz w:val="28"/>
+          <w:szCs w:val="28"/>
+        </w:rPr>
+        <w:t>.</w:t>
+      </w:r>
+    </w:p>
+    <w:p>
+      <w:pPr>
+        <w:rPr>
+          <w:sz w:val="28"/>
+          <w:szCs w:val="28"/>
+        </w:rPr>
+      </w:pPr>
+      <w:r>
+        <w:rPr>
+          <w:sz w:val="28"/>
+          <w:szCs w:val="28"/>
+        </w:rPr>
+        <w:t>To understand the moments of a distribution, we can analyse the moments of the log returns to show how stock returns align with probabilistic characteristics.</w:t>
+      </w:r>
+    </w:p>
+    <w:p>
+      <w:pPr>
+        <w:rPr>
+          <w:sz w:val="28"/>
+          <w:szCs w:val="28"/>
+        </w:rPr>
+      </w:pPr>
+      <w:r>
+        <w:rPr>
+          <w:sz w:val="28"/>
+          <w:szCs w:val="28"/>
+        </w:rPr>
+        <w:drawing>
+          <wp:inline distT="0" distB="0" distL="0" distR="0" wp14:anchorId="16CA1EFD" wp14:editId="00CF05AE">
+            <wp:extent cx="3400900" cy="1019317"/>
+            <wp:effectExtent l="0" t="0" r="9525" b="9525"/>
+            <wp:docPr id="1387343023" name="Picture 1" descr="A black screen with white text&#10;&#10;Description automatically generated"/>
+            <wp:cNvGraphicFramePr>
+              <a:graphicFrameLocks xmlns:a="http://schemas.openxmlformats.org/drawingml/2006/main" noChangeAspect="1"/>
+            </wp:cNvGraphicFramePr>
+            <a:graphic xmlns:a="http://schemas.openxmlformats.org/drawingml/2006/main">
+              <a:graphicData uri="http://schemas.openxmlformats.org/drawingml/2006/picture">
+                <pic:pic xmlns:pic="http://schemas.openxmlformats.org/drawingml/2006/picture">
+                  <pic:nvPicPr>
+                    <pic:cNvPr id="1387343023" name="Picture 1" descr="A black screen with white text&#10;&#10;Description automatically generated"/>
+                    <pic:cNvPicPr/>
+                  </pic:nvPicPr>
+                  <pic:blipFill>
+                    <a:blip r:embed="rId16"/>
+                    <a:stretch>
+                      <a:fillRect/>
+                    </a:stretch>
+                  </pic:blipFill>
+                  <pic:spPr>
+                    <a:xfrm>
+                      <a:off x="0" y="0"/>
+                      <a:ext cx="3400900" cy="1019317"/>
+                    </a:xfrm>
+                    <a:prstGeom prst="rect">
+                      <a:avLst/>
+                    </a:prstGeom>
+                  </pic:spPr>
+                </pic:pic>
+              </a:graphicData>
+            </a:graphic>
+          </wp:inline>
+        </w:drawing>
+      </w:r>
+    </w:p>
+    <w:p>
+      <w:pPr>
+        <w:rPr>
+          <w:sz w:val="28"/>
+          <w:szCs w:val="28"/>
+        </w:rPr>
+      </w:pPr>
+      <w:r>
+        <w:rPr>
+          <w:sz w:val="28"/>
+          <w:szCs w:val="28"/>
+        </w:rPr>
+        <w:t>The mean of the log returns represents the average return of the stock over the period analysed</w:t>
+      </w:r>
+      <w:r>
+        <w:rPr>
+          <w:sz w:val="28"/>
+          <w:szCs w:val="28"/>
+        </w:rPr>
+        <w:t xml:space="preserve">. The positive mean suggests that, on average, the stock price has increased over time. The value 0.0055 </w:t>
+      </w:r>
+      <w:r>
+        <w:rPr>
+          <w:sz w:val="28"/>
+          <w:szCs w:val="28"/>
+        </w:rPr>
+        <w:t xml:space="preserve">is small for log returns, but over a long period, it can indicate a general upward trend in stock prices. </w:t>
+      </w:r>
+    </w:p>
+    <w:p>
+      <w:pPr>
+        <w:rPr>
+          <w:sz w:val="28"/>
+          <w:szCs w:val="28"/>
+        </w:rPr>
+      </w:pPr>
+      <w:r>
+        <w:rPr>
+          <w:sz w:val="28"/>
+          <w:szCs w:val="28"/>
+        </w:rPr>
+        <w:t>The variance of 0.0016 suggests a relatively moderate level of volatility in the stock’s returns over the past 5 years. This variance indicates</w:t>
+      </w:r>
+      <w:r>
+        <w:rPr>
+          <w:sz w:val="28"/>
+          <w:szCs w:val="28"/>
+        </w:rPr>
+        <w:t xml:space="preserve"> that the stock has a moderate amount of daily fluctuation</w:t>
+      </w:r>
+      <w:r>
+        <w:rPr>
+          <w:sz w:val="28"/>
+          <w:szCs w:val="28"/>
+        </w:rPr>
+        <w:t>. Therefore,</w:t>
+      </w:r>
+      <w:r>
+        <w:rPr>
+          <w:sz w:val="28"/>
+          <w:szCs w:val="28"/>
+        </w:rPr>
+        <w:t xml:space="preserve"> moderate risk, implying a balanced risk level.</w:t>
+      </w:r>
+    </w:p>
+    <w:p>
+      <w:pPr>
+        <w:rPr>
+          <w:sz w:val="28"/>
+          <w:szCs w:val="28"/>
+        </w:rPr>
+      </w:pPr>
+      <w:r>
+        <w:rPr>
+          <w:sz w:val="28"/>
+          <w:szCs w:val="28"/>
+        </w:rPr>
+        <w:lastRenderedPageBreak/>
+        <w:t xml:space="preserve">Skewness measures the asymmetry of the distribution of log returns. The negative skewness </w:t>
+      </w:r>
+      <w:r>
+        <w:rPr>
+          <w:sz w:val="28"/>
+          <w:szCs w:val="28"/>
+        </w:rPr>
+        <w:t>value of -0.4854 indicates that the distribution has a longer tail on the left side, meaning that there have been large negative returns</w:t>
+      </w:r>
+      <w:r>
+        <w:rPr>
+          <w:sz w:val="28"/>
+          <w:szCs w:val="28"/>
+        </w:rPr>
+        <w:t xml:space="preserve"> comp</w:t>
+      </w:r>
+      <w:r>
+        <w:rPr>
+          <w:sz w:val="28"/>
+          <w:szCs w:val="28"/>
+        </w:rPr>
+        <w:t xml:space="preserve">ared to large positive returns. The negative skewness implies that while the stock </w:t>
+      </w:r>
+      <w:r>
+        <w:rPr>
+          <w:sz w:val="28"/>
+          <w:szCs w:val="28"/>
+        </w:rPr>
+        <w:t>has had mostly small positive returns (as suggested by the positive mean)</w:t>
+      </w:r>
+      <w:r>
+        <w:rPr>
+          <w:sz w:val="28"/>
+          <w:szCs w:val="28"/>
+        </w:rPr>
+        <w:t>, there are occasional large negative returns. In practical terms, this means that while the stocks generally trend upwards</w:t>
+      </w:r>
+      <w:r>
+        <w:rPr>
+          <w:sz w:val="28"/>
+          <w:szCs w:val="28"/>
+        </w:rPr>
+        <w:t>, there are larger negative shocks</w:t>
+      </w:r>
+      <w:r>
+        <w:rPr>
+          <w:sz w:val="28"/>
+          <w:szCs w:val="28"/>
+        </w:rPr>
+        <w:t>, although they are less frequent.</w:t>
+      </w:r>
+    </w:p>
+    <w:p>
+      <w:pPr>
+        <w:rPr>
+          <w:sz w:val="28"/>
+          <w:szCs w:val="28"/>
+        </w:rPr>
+      </w:pPr>
+      <w:r>
+        <w:rPr>
+          <w:sz w:val="28"/>
+          <w:szCs w:val="28"/>
+        </w:rPr>
+        <w:t>Kurtosis measures the  “tailedness” of the distribution</w:t>
+      </w:r>
+      <w:r>
+        <w:rPr>
+          <w:sz w:val="28"/>
+          <w:szCs w:val="28"/>
+        </w:rPr>
+        <w:t>, indicating how likely extreme values</w:t>
+      </w:r>
+      <w:r>
+        <w:rPr>
+          <w:sz w:val="28"/>
+          <w:szCs w:val="28"/>
+        </w:rPr>
+        <w:t xml:space="preserve"> are</w:t>
+      </w:r>
+      <w:r>
+        <w:rPr>
+          <w:sz w:val="28"/>
+          <w:szCs w:val="28"/>
+        </w:rPr>
+        <w:t>. A kurtosis of 3 corresponds to a normal distribution. Here, kurtosis is slightly below 3, suggesting that the distribution has fewer extreme values than a normal distribution (platykurtic)</w:t>
+      </w:r>
+      <w:r>
+        <w:rPr>
+          <w:sz w:val="28"/>
+          <w:szCs w:val="28"/>
+        </w:rPr>
+        <w:t>. Distribution is flatter, less peaked. Therefore, most values are around the middle instead of the ends.</w:t>
+      </w:r>
+      <w:r>
+        <w:rPr>
+          <w:sz w:val="28"/>
+          <w:szCs w:val="28"/>
+        </w:rPr>
+        <w:t xml:space="preserve"> The lower-than normal kurtosis indicates</w:t>
+      </w:r>
+      <w:r>
+        <w:rPr>
+          <w:sz w:val="28"/>
+          <w:szCs w:val="28"/>
+        </w:rPr>
+        <w:t xml:space="preserve"> that the stock’s log returns have fewer extreme </w:t>
+      </w:r>
+      <w:r>
+        <w:rPr>
+          <w:sz w:val="28"/>
+          <w:szCs w:val="28"/>
+        </w:rPr>
+        <w:t>price changes than expected under a normal distribution. This means that the stock might not experience as many sharp price jumps or crashes compared to stocks with a higher kurtosis</w:t>
+      </w:r>
+      <w:r>
+        <w:rPr>
+          <w:sz w:val="28"/>
+          <w:szCs w:val="28"/>
+        </w:rPr>
+        <w:t>, meaning the stock may be more stable than some others.</w:t>
+      </w:r>
+    </w:p>
+    <w:p>
+      <w:pPr>
+        <w:rPr>
+          <w:sz w:val="28"/>
+          <w:szCs w:val="28"/>
+        </w:rPr>
+      </w:pPr>
+      <w:r>
+        <w:rPr>
+          <w:sz w:val="28"/>
+          <w:szCs w:val="28"/>
+        </w:rPr>
+        <w:t>To assess a part of our objective</w:t>
+      </w:r>
+      <w:r>
+        <w:rPr>
+          <w:sz w:val="28"/>
+          <w:szCs w:val="28"/>
+        </w:rPr>
+        <w:t xml:space="preserve"> and the validity of our log-normal assumption</w:t>
+      </w:r>
+      <w:r>
+        <w:rPr>
+          <w:sz w:val="28"/>
+          <w:szCs w:val="28"/>
+        </w:rPr>
+        <w:t xml:space="preserve"> (which is uncertain due to the less than normal expected moments)</w:t>
+      </w:r>
+      <w:r>
+        <w:rPr>
+          <w:sz w:val="28"/>
+          <w:szCs w:val="28"/>
+        </w:rPr>
+        <w:t xml:space="preserve">, it would be best to look at another </w:t>
+      </w:r>
+      <w:r>
+        <w:rPr>
+          <w:sz w:val="28"/>
+          <w:szCs w:val="28"/>
+        </w:rPr>
+        <w:t>commonly used distribution in finance, the t-distribution</w:t>
+      </w:r>
+      <w:r>
+        <w:rPr>
+          <w:sz w:val="28"/>
+          <w:szCs w:val="28"/>
+        </w:rPr>
+        <w:t>.</w:t>
+      </w:r>
+    </w:p>
+    <w:p>
+      <w:pPr>
+        <w:rPr>
+          <w:sz w:val="28"/>
+          <w:szCs w:val="28"/>
+        </w:rPr>
+      </w:pPr>
+      <w:r>
+        <w:rPr>
+          <w:sz w:val="28"/>
+          <w:szCs w:val="28"/>
+        </w:rPr>
+        <w:lastRenderedPageBreak/>
+        <w:drawing>
+          <wp:inline distT="0" distB="0" distL="0" distR="0" wp14:anchorId="0B497FC5" wp14:editId="29AC4192">
+            <wp:extent cx="5731510" cy="3672840"/>
+            <wp:effectExtent l="0" t="0" r="2540" b="3810"/>
+            <wp:docPr id="483434370" name="Picture 1" descr="A graph of a normal distribution&#10;&#10;Description automatically generated"/>
+            <wp:cNvGraphicFramePr>
+              <a:graphicFrameLocks xmlns:a="http://schemas.openxmlformats.org/drawingml/2006/main" noChangeAspect="1"/>
+            </wp:cNvGraphicFramePr>
+            <a:graphic xmlns:a="http://schemas.openxmlformats.org/drawingml/2006/main">
+              <a:graphicData uri="http://schemas.openxmlformats.org/drawingml/2006/picture">
+                <pic:pic xmlns:pic="http://schemas.openxmlformats.org/drawingml/2006/picture">
+                  <pic:nvPicPr>
+                    <pic:cNvPr id="483434370" name="Picture 1" descr="A graph of a normal distribution&#10;&#10;Description automatically generated"/>
+                    <pic:cNvPicPr/>
+                  </pic:nvPicPr>
+                  <pic:blipFill>
+                    <a:blip r:embed="rId17"/>
+                    <a:stretch>
+                      <a:fillRect/>
+                    </a:stretch>
+                  </pic:blipFill>
+                  <pic:spPr>
+                    <a:xfrm>
+                      <a:off x="0" y="0"/>
+                      <a:ext cx="5731510" cy="3672840"/>
+                    </a:xfrm>
+                    <a:prstGeom prst="rect">
+                      <a:avLst/>
+                    </a:prstGeom>
+                  </pic:spPr>
+                </pic:pic>
+              </a:graphicData>
+            </a:graphic>
+          </wp:inline>
+        </w:drawing>
+      </w:r>
+    </w:p>
+    <w:p>
+      <w:pPr>
+        <w:rPr>
+          <w:sz w:val="28"/>
+          <w:szCs w:val="28"/>
+        </w:rPr>
+      </w:pPr>
+      <w:r>
+        <w:rPr>
+          <w:sz w:val="28"/>
+          <w:szCs w:val="28"/>
+        </w:rPr>
+        <w:t>Now that we’ve fitted both distributions to the data, we can now perform a KS test to evaluate the goodness of fit</w:t>
+      </w:r>
+      <w:r>
+        <w:rPr>
+          <w:sz w:val="28"/>
+          <w:szCs w:val="28"/>
+        </w:rPr>
+        <w:t xml:space="preserve">. </w:t>
+      </w:r>
+    </w:p>
+    <w:p>
+      <w:pPr>
+        <w:rPr>
+          <w:sz w:val="28"/>
+          <w:szCs w:val="28"/>
+        </w:rPr>
+      </w:pPr>
+      <w:r>
+        <w:rPr>
+          <w:sz w:val="28"/>
+          <w:szCs w:val="28"/>
+        </w:rPr>
+        <w:drawing>
+          <wp:inline distT="0" distB="0" distL="0" distR="0" wp14:anchorId="7D10CC46" wp14:editId="59CB408C">
+            <wp:extent cx="5731510" cy="1001395"/>
+            <wp:effectExtent l="0" t="0" r="2540" b="8255"/>
+            <wp:docPr id="349153911" name="Picture 1" descr="A screen shot of a computer&#10;&#10;Description automatically generated"/>
+            <wp:cNvGraphicFramePr>
+              <a:graphicFrameLocks xmlns:a="http://schemas.openxmlformats.org/drawingml/2006/main" noChangeAspect="1"/>
+            </wp:cNvGraphicFramePr>
+            <a:graphic xmlns:a="http://schemas.openxmlformats.org/drawingml/2006/main">
+              <a:graphicData uri="http://schemas.openxmlformats.org/drawingml/2006/picture">
+                <pic:pic xmlns:pic="http://schemas.openxmlformats.org/drawingml/2006/picture">
+                  <pic:nvPicPr>
+                    <pic:cNvPr id="349153911" name="Picture 1" descr="A screen shot of a computer&#10;&#10;Description automatically generated"/>
+                    <pic:cNvPicPr/>
+                  </pic:nvPicPr>
+                  <pic:blipFill>
+                    <a:blip r:embed="rId18"/>
+                    <a:stretch>
+                      <a:fillRect/>
+                    </a:stretch>
+                  </pic:blipFill>
+                  <pic:spPr>
+                    <a:xfrm>
+                      <a:off x="0" y="0"/>
+                      <a:ext cx="5731510" cy="1001395"/>
+                    </a:xfrm>
+                    <a:prstGeom prst="rect">
+                      <a:avLst/>
+                    </a:prstGeom>
+                  </pic:spPr>
+                </pic:pic>
+              </a:graphicData>
+            </a:graphic>
+          </wp:inline>
+        </w:drawing>
+      </w:r>
+    </w:p>
+    <w:p>
+      <w:pPr>
+        <w:rPr>
+          <w:sz w:val="28"/>
+          <w:szCs w:val="28"/>
+        </w:rPr>
+      </w:pPr>
+      <w:r>
+        <w:rPr>
+          <w:sz w:val="28"/>
+          <w:szCs w:val="28"/>
+        </w:rPr>
+        <w:t>We’ve compared the sample distribution of the data (log retuns) against two CDF’s to assess how well the data fits these distributions, importing kstest allows for this. The lambda functions defines a random variable x as the input to a CDF function which assesses the probability</w:t>
+      </w:r>
+      <w:r>
+        <w:rPr>
+          <w:sz w:val="28"/>
+          <w:szCs w:val="28"/>
+        </w:rPr>
+        <w:t xml:space="preserve"> that it is less than or equal to a particular value. CDF’s are crucial in the KS test as they’re used </w:t>
+      </w:r>
+      <w:r>
+        <w:rPr>
+          <w:sz w:val="28"/>
+          <w:szCs w:val="28"/>
+        </w:rPr>
+        <w:t>to compare the empirical distribution of the log returns against the theoretical distributions.</w:t>
+      </w:r>
+    </w:p>
+    <w:p>
+      <w:pPr>
+        <w:rPr>
+          <w:sz w:val="28"/>
+          <w:szCs w:val="28"/>
+        </w:rPr>
+      </w:pPr>
+      <w:r>
+        <w:rPr>
+          <w:sz w:val="28"/>
+          <w:szCs w:val="28"/>
+        </w:rPr>
+        <w:drawing>
+          <wp:inline distT="0" distB="0" distL="0" distR="0" wp14:anchorId="485188CF" wp14:editId="7EBB5E34">
+            <wp:extent cx="5731510" cy="1165860"/>
+            <wp:effectExtent l="0" t="0" r="2540" b="0"/>
+            <wp:docPr id="559240358" name="Picture 1" descr="A screen shot of a computer code&#10;&#10;Description automatically generated"/>
+            <wp:cNvGraphicFramePr>
+              <a:graphicFrameLocks xmlns:a="http://schemas.openxmlformats.org/drawingml/2006/main" noChangeAspect="1"/>
+            </wp:cNvGraphicFramePr>
+            <a:graphic xmlns:a="http://schemas.openxmlformats.org/drawingml/2006/main">
+              <a:graphicData uri="http://schemas.openxmlformats.org/drawingml/2006/picture">
+                <pic:pic xmlns:pic="http://schemas.openxmlformats.org/drawingml/2006/picture">
+                  <pic:nvPicPr>
+                    <pic:cNvPr id="559240358" name="Picture 1" descr="A screen shot of a computer code&#10;&#10;Description automatically generated"/>
+                    <pic:cNvPicPr/>
+                  </pic:nvPicPr>
+                  <pic:blipFill>
+                    <a:blip r:embed="rId19"/>
+                    <a:stretch>
+                      <a:fillRect/>
+                    </a:stretch>
+                  </pic:blipFill>
+                  <pic:spPr>
+                    <a:xfrm>
+                      <a:off x="0" y="0"/>
+                      <a:ext cx="5731510" cy="1165860"/>
+                    </a:xfrm>
+                    <a:prstGeom prst="rect">
+                      <a:avLst/>
+                    </a:prstGeom>
+                  </pic:spPr>
+                </pic:pic>
+              </a:graphicData>
+            </a:graphic>
+          </wp:inline>
+        </w:drawing>
+      </w:r>
+    </w:p>
+    <w:p>
+      <w:pPr>
+        <w:rPr>
+          <w:sz w:val="28"/>
+          <w:szCs w:val="28"/>
+        </w:rPr>
+      </w:pPr>
+      <w:r>
+        <w:rPr>
+          <w:sz w:val="28"/>
+          <w:szCs w:val="28"/>
+        </w:rPr>
+        <w:lastRenderedPageBreak/>
+        <w:t>These lines perform the KS test using the log returns and the respective CDF’s</w:t>
+      </w:r>
+      <w:r>
+        <w:rPr>
+          <w:sz w:val="28"/>
+          <w:szCs w:val="28"/>
+        </w:rPr>
+        <w:t>. Both functions return two values: ks_</w:t>
+      </w:r>
+      <w:r>
+        <w:rPr>
+          <w:sz w:val="28"/>
+          <w:szCs w:val="28"/>
+        </w:rPr>
+        <w:t>stat</w:t>
+      </w:r>
+      <w:r>
+        <w:rPr>
+          <w:sz w:val="28"/>
+          <w:szCs w:val="28"/>
+        </w:rPr>
+        <w:t>, which is the ks statistic representing the maximum</w:t>
+      </w:r>
+      <w:r>
+        <w:rPr>
+          <w:sz w:val="28"/>
+          <w:szCs w:val="28"/>
+        </w:rPr>
+        <w:t xml:space="preserve"> difference </w:t>
+      </w:r>
+      <w:r>
+        <w:rPr>
+          <w:sz w:val="28"/>
+          <w:szCs w:val="28"/>
+        </w:rPr>
+        <w:t>between the empirical distribution and the CDF. P-value, which indicates the probability of observing</w:t>
+      </w:r>
+      <w:r>
+        <w:rPr>
+          <w:sz w:val="28"/>
+          <w:szCs w:val="28"/>
+        </w:rPr>
+        <w:t xml:space="preserve"> such a statistic under the null hypothesis that the log returns follow the CDF</w:t>
+      </w:r>
+      <w:r>
+        <w:rPr>
+          <w:sz w:val="28"/>
+          <w:szCs w:val="28"/>
+        </w:rPr>
+        <w:t xml:space="preserve">. After printing these values and using </w:t>
+      </w:r>
+      <w:r>
+        <w:rPr>
+          <w:sz w:val="28"/>
+          <w:szCs w:val="28"/>
+        </w:rPr>
+        <w:t>conditional logic to output which CDF is the best fit, we yield…</w:t>
+      </w:r>
+    </w:p>
+    <w:p>
+      <w:pPr>
+        <w:rPr>
+          <w:sz w:val="28"/>
+          <w:szCs w:val="28"/>
+        </w:rPr>
+      </w:pPr>
+      <w:r>
+        <w:rPr>
+          <w:sz w:val="28"/>
+          <w:szCs w:val="28"/>
+        </w:rPr>
+        <w:drawing>
+          <wp:inline distT="0" distB="0" distL="0" distR="0" wp14:anchorId="518A7E2C" wp14:editId="215CD866">
+            <wp:extent cx="5731510" cy="447675"/>
+            <wp:effectExtent l="0" t="0" r="2540" b="9525"/>
+            <wp:docPr id="576159449" name="Picture 1"/>
+            <wp:cNvGraphicFramePr>
+              <a:graphicFrameLocks xmlns:a="http://schemas.openxmlformats.org/drawingml/2006/main" noChangeAspect="1"/>
+            </wp:cNvGraphicFramePr>
+            <a:graphic xmlns:a="http://schemas.openxmlformats.org/drawingml/2006/main">
+              <a:graphicData uri="http://schemas.openxmlformats.org/drawingml/2006/picture">
+                <pic:pic xmlns:pic="http://schemas.openxmlformats.org/drawingml/2006/picture">
+                  <pic:nvPicPr>
+                    <pic:cNvPr id="576159449" name=""/>
+                    <pic:cNvPicPr/>
+                  </pic:nvPicPr>
+                  <pic:blipFill>
+                    <a:blip r:embed="rId20"/>
+                    <a:stretch>
+                      <a:fillRect/>
+                    </a:stretch>
+                  </pic:blipFill>
+                  <pic:spPr>
+                    <a:xfrm>
+                      <a:off x="0" y="0"/>
+                      <a:ext cx="5731510" cy="447675"/>
+                    </a:xfrm>
+                    <a:prstGeom prst="rect">
+                      <a:avLst/>
+                    </a:prstGeom>
+                  </pic:spPr>
+                </pic:pic>
+              </a:graphicData>
+            </a:graphic>
+          </wp:inline>
+        </w:drawing>
+      </w:r>
+    </w:p>
+    <w:p>
+      <w:pPr>
+        <w:rPr>
+          <w:sz w:val="28"/>
+          <w:szCs w:val="28"/>
+        </w:rPr>
+      </w:pPr>
+      <w:r>
+        <w:rPr>
+          <w:sz w:val="28"/>
+          <w:szCs w:val="28"/>
+        </w:rPr>
+        <w:t>This discovery contradicts that the log-normal model is the best fit</w:t>
+      </w:r>
+      <w:r>
+        <w:rPr>
+          <w:sz w:val="28"/>
+          <w:szCs w:val="28"/>
+        </w:rPr>
+        <w:t>. An explanation for this is due to the negative skewness. This explains that the stock’s log returns have a heavier lef</w:t>
+      </w:r>
+      <w:r>
+        <w:rPr>
+          <w:sz w:val="28"/>
+          <w:szCs w:val="28"/>
+        </w:rPr>
+        <w:t>t tail than a log-normal would expect. The t-distribution in general accounts for heavier tails and so is commonly used in finance. Consequently, the t-distribution</w:t>
+      </w:r>
+      <w:r>
+        <w:rPr>
+          <w:sz w:val="28"/>
+          <w:szCs w:val="28"/>
+        </w:rPr>
+        <w:t xml:space="preserve"> captured the negative skew risk much better and so is a better fit.</w:t>
+      </w:r>
+    </w:p>
+    <w:p>
+      <w:pPr>
+        <w:rPr>
+          <w:sz w:val="28"/>
+          <w:szCs w:val="28"/>
+        </w:rPr>
+      </w:pPr>
+      <w:r>
+        <w:rPr>
+          <w:sz w:val="28"/>
+          <w:szCs w:val="28"/>
+        </w:rPr>
+        <w:t>To conclude this project, let’s summarise our findings:</w:t>
+      </w:r>
+    </w:p>
+    <w:p>
+      <w:pPr>
+        <w:pStyle w:val="ListParagraph"/>
+        <w:numPr>
+          <w:ilvl w:val="0"/>
+          <w:numId w:val="1"/>
+        </w:numPr>
+        <w:rPr>
+          <w:sz w:val="28"/>
+          <w:szCs w:val="28"/>
+        </w:rPr>
+      </w:pPr>
+      <w:r>
+        <w:rPr>
+          <w:sz w:val="28"/>
+          <w:szCs w:val="28"/>
+        </w:rPr>
+        <w:t>The application of the LLN demonstrates that as we extend the time horizon</w:t>
+      </w:r>
+      <w:r>
+        <w:rPr>
+          <w:sz w:val="28"/>
+          <w:szCs w:val="28"/>
+        </w:rPr>
+        <w:t>, the cumulative mean of the log returns converges. This illustrates the stabilising behaviour of long-term average returns</w:t>
+      </w:r>
+      <w:r>
+        <w:rPr>
+          <w:sz w:val="28"/>
+          <w:szCs w:val="28"/>
+        </w:rPr>
+        <w:t>, reinforcing the idea that, over time, stock prices tend to stabilise around their average value.</w:t>
+      </w:r>
+    </w:p>
+    <w:p>
+      <w:pPr>
+        <w:pStyle w:val="ListParagraph"/>
+        <w:numPr>
+          <w:ilvl w:val="0"/>
+          <w:numId w:val="1"/>
+        </w:numPr>
+        <w:rPr>
+          <w:sz w:val="28"/>
+          <w:szCs w:val="28"/>
+        </w:rPr>
+      </w:pPr>
+      <w:r>
+        <w:rPr>
+          <w:sz w:val="28"/>
+          <w:szCs w:val="28"/>
+        </w:rPr>
+        <w:t>The analysis of skewness and kurtosis in the log returns reveals that while the di</w:t>
+      </w:r>
+      <w:r>
+        <w:rPr>
+          <w:sz w:val="28"/>
+          <w:szCs w:val="28"/>
+        </w:rPr>
+        <w:t>stribution is approximately normal, it exhibits slight asymmetry and heavier tails. This is characteristic of stock returns, which can show unexpected behaviour and fluctuations. Such moments are critical in understanding the risk associated with stock investments.</w:t>
+      </w:r>
+    </w:p>
+    <w:p>
+      <w:pPr>
+        <w:pStyle w:val="ListParagraph"/>
+        <w:numPr>
+          <w:ilvl w:val="0"/>
+          <w:numId w:val="1"/>
+        </w:numPr>
+        <w:rPr>
+          <w:sz w:val="28"/>
+          <w:szCs w:val="28"/>
+        </w:rPr>
+      </w:pPr>
+      <w:r>
+        <w:rPr>
+          <w:sz w:val="28"/>
+          <w:szCs w:val="28"/>
+        </w:rPr>
+        <w:t>Although, the normal distribution provided a reasonable approximation for the log returns, the t-distribution proved to be a more suitable fit</w:t>
+      </w:r>
+      <w:r>
+        <w:rPr>
+          <w:sz w:val="28"/>
+          <w:szCs w:val="28"/>
+        </w:rPr>
+        <w:t>. This is due to its ability to account for heavier tails, indicating that AAPL returns can occasionally experience extreme price swings. This finding underscores the importance of selecting the appropriate statistical distribution when analysing financial data, particularly in the context of risk management and decision-making.</w:t>
       </w:r>
     </w:p>
     <w:sectPr>

</xml_diff>